<commit_message>
Márquez: Especificación de CU03 - Importar mesas de examen.docx
</commit_message>
<xml_diff>
--- a/03. Analisis y diseño/02. Casos de uso/02. Casos de uso/CU03 - Importar mesas de examen.docx
+++ b/03. Analisis y diseño/02. Casos de uso/02. Casos de uso/CU03 - Importar mesas de examen.docx
@@ -23,8 +23,6 @@
         </w:rPr>
       </w:sdtEndPr>
       <w:sdtContent>
-        <w:bookmarkStart w:id="0" w:name="_GoBack" w:displacedByCustomXml="prev"/>
-        <w:bookmarkEnd w:id="0" w:displacedByCustomXml="prev"/>
         <w:p>
           <w:pPr>
             <w:pStyle w:val="Sinespaciado"/>
@@ -1488,232 +1486,542 @@
       <w:pPr>
         <w:pStyle w:val="PSI-Ttulo1"/>
       </w:pPr>
-      <w:bookmarkStart w:id="1" w:name="_Toc228206475"/>
-      <w:bookmarkStart w:id="2" w:name="_Toc234686580"/>
-      <w:bookmarkStart w:id="3" w:name="_Toc257615429"/>
+      <w:bookmarkStart w:id="0" w:name="_Toc228206475"/>
+      <w:bookmarkStart w:id="1" w:name="_Toc234686580"/>
+      <w:bookmarkStart w:id="2" w:name="_Toc257615429"/>
       <w:r>
         <w:t>Descripción</w:t>
       </w:r>
+      <w:bookmarkEnd w:id="0"/>
       <w:bookmarkEnd w:id="1"/>
       <w:bookmarkEnd w:id="2"/>
+    </w:p>
+    <w:p>
+      <w:pPr>
+        <w:jc w:val="both"/>
+      </w:pPr>
+      <w:r>
+        <w:t>Este caso de uso es iniciado por el actor. Tiene la opción de</w:t>
+      </w:r>
+      <w:r>
+        <w:t xml:space="preserve"> importar un archivo con mesas de examen. </w:t>
+      </w:r>
+      <w:r>
+        <w:t xml:space="preserve"> </w:t>
+      </w:r>
+    </w:p>
+    <w:p>
+      <w:pPr>
+        <w:pStyle w:val="PSI-Ttulo1"/>
+      </w:pPr>
+      <w:bookmarkStart w:id="3" w:name="_Toc228206476"/>
+      <w:bookmarkStart w:id="4" w:name="_Toc234686581"/>
+      <w:bookmarkStart w:id="5" w:name="_Toc257615430"/>
+      <w:r>
+        <w:t>Actores del CU</w:t>
+      </w:r>
       <w:bookmarkEnd w:id="3"/>
-    </w:p>
-    <w:p>
-      <w:pPr>
-        <w:jc w:val="both"/>
-      </w:pPr>
-      <w:r>
-        <w:t>[Breve descripción en líneas generales de la funcionalidad del caso de uso, de los actores que intervienen y del entorno de invocación]</w:t>
-      </w:r>
-    </w:p>
-    <w:p>
-      <w:pPr>
-        <w:ind w:left="720"/>
-      </w:pPr>
-    </w:p>
-    <w:p>
-      <w:pPr>
-        <w:pStyle w:val="PSI-Ttulo1"/>
-      </w:pPr>
-      <w:bookmarkStart w:id="4" w:name="_Toc228206476"/>
-      <w:bookmarkStart w:id="5" w:name="_Toc234686581"/>
-      <w:bookmarkStart w:id="6" w:name="_Toc257615430"/>
-      <w:r>
-        <w:t>Actores del CU</w:t>
-      </w:r>
       <w:bookmarkEnd w:id="4"/>
       <w:bookmarkEnd w:id="5"/>
+    </w:p>
+    <w:p>
+      <w:pPr>
+        <w:pStyle w:val="Prrafodelista"/>
+        <w:numPr>
+          <w:ilvl w:val="0"/>
+          <w:numId w:val="14"/>
+        </w:numPr>
+        <w:jc w:val="both"/>
+      </w:pPr>
+      <w:r>
+        <w:t>Administrador.</w:t>
+      </w:r>
+    </w:p>
+    <w:p>
+      <w:pPr>
+        <w:pStyle w:val="Prrafodelista"/>
+        <w:numPr>
+          <w:ilvl w:val="0"/>
+          <w:numId w:val="14"/>
+        </w:numPr>
+        <w:jc w:val="both"/>
+      </w:pPr>
+      <w:r>
+        <w:t>Secretaría Académica.</w:t>
+      </w:r>
+    </w:p>
+    <w:p>
+      <w:pPr>
+        <w:pStyle w:val="PSI-Ttulo1"/>
+      </w:pPr>
+      <w:bookmarkStart w:id="6" w:name="_Toc228206477"/>
+      <w:bookmarkStart w:id="7" w:name="_Toc234686582"/>
+      <w:bookmarkStart w:id="8" w:name="_Toc257615431"/>
+      <w:r>
+        <w:t>Precondiciones</w:t>
+      </w:r>
       <w:bookmarkEnd w:id="6"/>
-    </w:p>
-    <w:p>
-      <w:pPr>
-        <w:jc w:val="both"/>
-      </w:pPr>
-      <w:r>
-        <w:t>[</w:t>
-      </w:r>
-      <w:r>
-        <w:t xml:space="preserve">Nombrar todos </w:t>
-      </w:r>
-      <w:r>
-        <w:t xml:space="preserve"> los actores</w:t>
-      </w:r>
-      <w:r>
-        <w:t xml:space="preserve"> que participan</w:t>
-      </w:r>
-      <w:r>
-        <w:t xml:space="preserve"> en el Caso de Uso</w:t>
-      </w:r>
-      <w:r>
-        <w:t>.</w:t>
-      </w:r>
-      <w:r>
-        <w:t>]</w:t>
-      </w:r>
-    </w:p>
-    <w:p>
-      <w:pPr>
-        <w:pStyle w:val="PSI-Comentario"/>
-      </w:pPr>
-    </w:p>
-    <w:p>
-      <w:pPr>
-        <w:pStyle w:val="PSI-Ttulo1"/>
-      </w:pPr>
-      <w:bookmarkStart w:id="7" w:name="_Toc228206477"/>
-      <w:bookmarkStart w:id="8" w:name="_Toc234686582"/>
-      <w:bookmarkStart w:id="9" w:name="_Toc257615431"/>
-      <w:r>
-        <w:t>Precondiciones</w:t>
-      </w:r>
       <w:bookmarkEnd w:id="7"/>
       <w:bookmarkEnd w:id="8"/>
+      <w:r>
+        <w:t xml:space="preserve"> </w:t>
+      </w:r>
+    </w:p>
+    <w:p>
+      <w:pPr>
+        <w:jc w:val="both"/>
+        <w:rPr>
+          <w:lang w:eastAsia="ar-SA"/>
+        </w:rPr>
+      </w:pPr>
+      <w:r>
+        <w:rPr>
+          <w:lang w:eastAsia="ar-SA"/>
+        </w:rPr>
+        <w:t xml:space="preserve">El actor  Administrador o Secretaria Académica  ha </w:t>
+      </w:r>
+      <w:r>
+        <w:rPr>
+          <w:lang w:eastAsia="ar-SA"/>
+        </w:rPr>
+        <w:t>solicitado ingresar al sistema y se le ha permitido el ingreso</w:t>
+      </w:r>
+      <w:r>
+        <w:rPr>
+          <w:lang w:eastAsia="ar-SA"/>
+        </w:rPr>
+        <w:t xml:space="preserve"> (ingreso correcto de usuario)</w:t>
+      </w:r>
+      <w:r>
+        <w:rPr>
+          <w:lang w:eastAsia="ar-SA"/>
+        </w:rPr>
+        <w:t>.</w:t>
+      </w:r>
+      <w:r>
+        <w:rPr>
+          <w:lang w:eastAsia="ar-SA"/>
+        </w:rPr>
+        <w:t xml:space="preserve"> </w:t>
+      </w:r>
+    </w:p>
+    <w:p>
+      <w:pPr>
+        <w:pStyle w:val="PSI-Ttulo1"/>
+      </w:pPr>
+      <w:bookmarkStart w:id="9" w:name="_Toc228206478"/>
+      <w:bookmarkStart w:id="10" w:name="_Toc234686583"/>
+      <w:bookmarkStart w:id="11" w:name="_Toc257615432"/>
+      <w:r>
+        <w:t>Flujo de Eventos Normal</w:t>
+      </w:r>
       <w:bookmarkEnd w:id="9"/>
-      <w:r>
-        <w:t xml:space="preserve"> </w:t>
-      </w:r>
-    </w:p>
-    <w:p>
-      <w:pPr>
-        <w:jc w:val="both"/>
-      </w:pPr>
-      <w:r>
-        <w:t>[</w:t>
-      </w:r>
-      <w:r>
-        <w:t>Listar las c</w:t>
-      </w:r>
-      <w:r>
-        <w:t>ondiciones sobre el estado del sistema que tienen que ser ciertas para que se pueda realizar el Caso de Uso]</w:t>
-      </w:r>
-    </w:p>
-    <w:p>
-      <w:pPr>
-        <w:jc w:val="both"/>
-      </w:pPr>
-      <w:r>
-        <w:t>[Las precondiciones se pueden eliminar si no son relevantes]</w:t>
-      </w:r>
-    </w:p>
-    <w:p>
-      <w:pPr>
-        <w:pStyle w:val="PSI-Comentario"/>
-      </w:pPr>
-    </w:p>
-    <w:p>
-      <w:pPr>
-        <w:pStyle w:val="PSI-Ttulo1"/>
-      </w:pPr>
-      <w:bookmarkStart w:id="10" w:name="_Toc228206478"/>
-      <w:bookmarkStart w:id="11" w:name="_Toc234686583"/>
-      <w:bookmarkStart w:id="12" w:name="_Toc257615432"/>
-      <w:r>
-        <w:t>Flujo de Eventos Normal</w:t>
-      </w:r>
       <w:bookmarkEnd w:id="10"/>
       <w:bookmarkEnd w:id="11"/>
+    </w:p>
+    <w:p>
+      <w:pPr>
+        <w:pStyle w:val="Prrafodelista"/>
+        <w:numPr>
+          <w:ilvl w:val="0"/>
+          <w:numId w:val="15"/>
+        </w:numPr>
+        <w:jc w:val="both"/>
+      </w:pPr>
+      <w:r>
+        <w:t>El actor solicita “Importar”</w:t>
+      </w:r>
+      <w:r>
+        <w:t xml:space="preserve"> en la I</w:t>
+      </w:r>
+      <w:r>
+        <w:t>nterface</w:t>
+      </w:r>
+      <w:r>
+        <w:t xml:space="preserve"> </w:t>
+      </w:r>
+      <w:r>
+        <w:t>U</w:t>
+      </w:r>
+      <w:r>
+        <w:t>suario.</w:t>
+      </w:r>
+    </w:p>
+    <w:p>
+      <w:pPr>
+        <w:pStyle w:val="Prrafodelista"/>
+        <w:numPr>
+          <w:ilvl w:val="0"/>
+          <w:numId w:val="15"/>
+        </w:numPr>
+        <w:jc w:val="both"/>
+      </w:pPr>
+      <w:r>
+        <w:t>La Interface</w:t>
+      </w:r>
+      <w:r>
+        <w:t xml:space="preserve"> </w:t>
+      </w:r>
+      <w:r>
+        <w:t xml:space="preserve">Usuario </w:t>
+      </w:r>
+      <w:r>
+        <w:t>despliega la P</w:t>
+      </w:r>
+      <w:r>
+        <w:t>antalla</w:t>
+      </w:r>
+      <w:r>
+        <w:t xml:space="preserve"> </w:t>
+      </w:r>
+      <w:r>
+        <w:t>Importar</w:t>
+      </w:r>
+      <w:r>
+        <w:t xml:space="preserve"> </w:t>
+      </w:r>
+      <w:r>
+        <w:t>Mesas.</w:t>
+      </w:r>
+    </w:p>
+    <w:p>
+      <w:pPr>
+        <w:pStyle w:val="Prrafodelista"/>
+        <w:numPr>
+          <w:ilvl w:val="0"/>
+          <w:numId w:val="15"/>
+        </w:numPr>
+        <w:jc w:val="both"/>
+      </w:pPr>
+      <w:r>
+        <w:t>La P</w:t>
+      </w:r>
+      <w:r>
+        <w:t>antalla</w:t>
+      </w:r>
+      <w:r>
+        <w:t xml:space="preserve"> </w:t>
+      </w:r>
+      <w:r>
+        <w:t>Importar</w:t>
+      </w:r>
+      <w:r>
+        <w:t xml:space="preserve"> </w:t>
+      </w:r>
+      <w:r>
+        <w:t>Mesas se despliega.</w:t>
+      </w:r>
+    </w:p>
+    <w:p>
+      <w:pPr>
+        <w:pStyle w:val="Prrafodelista"/>
+        <w:numPr>
+          <w:ilvl w:val="0"/>
+          <w:numId w:val="15"/>
+        </w:numPr>
+        <w:jc w:val="both"/>
+      </w:pPr>
+      <w:r>
+        <w:t>El actor presiona “Seleccionar” para elegir un archivo.</w:t>
+      </w:r>
+    </w:p>
+    <w:p>
+      <w:pPr>
+        <w:pStyle w:val="Prrafodelista"/>
+        <w:numPr>
+          <w:ilvl w:val="0"/>
+          <w:numId w:val="15"/>
+        </w:numPr>
+        <w:jc w:val="both"/>
+      </w:pPr>
+      <w:r>
+        <w:t>La P</w:t>
+      </w:r>
+      <w:r>
+        <w:t>antalla</w:t>
+      </w:r>
+      <w:r>
+        <w:t xml:space="preserve"> </w:t>
+      </w:r>
+      <w:r>
+        <w:t>Importar</w:t>
+      </w:r>
+      <w:r>
+        <w:t xml:space="preserve"> </w:t>
+      </w:r>
+      <w:r>
+        <w:t>Mesas muestra el nombre del archivo seleccionado.</w:t>
+      </w:r>
+    </w:p>
+    <w:p>
+      <w:pPr>
+        <w:pStyle w:val="Prrafodelista"/>
+        <w:numPr>
+          <w:ilvl w:val="0"/>
+          <w:numId w:val="15"/>
+        </w:numPr>
+        <w:jc w:val="both"/>
+      </w:pPr>
+      <w:r>
+        <w:t>El actor presiona “Cargar”</w:t>
+      </w:r>
+      <w:r>
+        <w:t xml:space="preserve"> sobre la Pantalla Importar Mesas</w:t>
+      </w:r>
+      <w:r>
+        <w:t>.</w:t>
+      </w:r>
+    </w:p>
+    <w:p>
+      <w:pPr>
+        <w:pStyle w:val="Prrafodelista"/>
+        <w:numPr>
+          <w:ilvl w:val="0"/>
+          <w:numId w:val="15"/>
+        </w:numPr>
+        <w:jc w:val="both"/>
+      </w:pPr>
+      <w:r>
+        <w:t>La Pantalla Importar Mesas envía el evento “Cargar” al Manejador Mesas.</w:t>
+      </w:r>
+    </w:p>
+    <w:p>
+      <w:pPr>
+        <w:pStyle w:val="Prrafodelista"/>
+        <w:numPr>
+          <w:ilvl w:val="0"/>
+          <w:numId w:val="15"/>
+        </w:numPr>
+        <w:jc w:val="both"/>
+      </w:pPr>
+      <w:r>
+        <w:t>El Manejador Mesas lee el archivo seleccionado.</w:t>
+      </w:r>
+    </w:p>
+    <w:p>
+      <w:pPr>
+        <w:pStyle w:val="Prrafodelista"/>
+        <w:numPr>
+          <w:ilvl w:val="0"/>
+          <w:numId w:val="15"/>
+        </w:numPr>
+        <w:jc w:val="both"/>
+      </w:pPr>
+      <w:r>
+        <w:t>Mientras haya filas en el archivo:</w:t>
+      </w:r>
+    </w:p>
+    <w:p>
+      <w:pPr>
+        <w:pStyle w:val="Prrafodelista"/>
+        <w:numPr>
+          <w:ilvl w:val="1"/>
+          <w:numId w:val="15"/>
+        </w:numPr>
+        <w:jc w:val="both"/>
+      </w:pPr>
+      <w:r>
+        <w:t>El Manejador Mesas lee fila.</w:t>
+      </w:r>
+    </w:p>
+    <w:p>
+      <w:pPr>
+        <w:pStyle w:val="Prrafodelista"/>
+        <w:numPr>
+          <w:ilvl w:val="1"/>
+          <w:numId w:val="15"/>
+        </w:numPr>
+        <w:jc w:val="both"/>
+      </w:pPr>
+      <w:r>
+        <w:t>El Manejador Mesas solicita crear (</w:t>
+      </w:r>
+      <w:proofErr w:type="spellStart"/>
+      <w:r>
+        <w:t>MesaExamen</w:t>
+      </w:r>
+      <w:proofErr w:type="spellEnd"/>
+      <w:r>
+        <w:t>) a Mesa Examen.</w:t>
+      </w:r>
+    </w:p>
+    <w:p>
+      <w:pPr>
+        <w:pStyle w:val="Prrafodelista"/>
+        <w:numPr>
+          <w:ilvl w:val="1"/>
+          <w:numId w:val="15"/>
+        </w:numPr>
+        <w:jc w:val="both"/>
+      </w:pPr>
+      <w:r>
+        <w:t>Mesa Examen solicita crear mesa de examen a la base de datos.</w:t>
+      </w:r>
+    </w:p>
+    <w:p>
+      <w:pPr>
+        <w:pStyle w:val="Prrafodelista"/>
+        <w:numPr>
+          <w:ilvl w:val="1"/>
+          <w:numId w:val="15"/>
+        </w:numPr>
+        <w:jc w:val="both"/>
+      </w:pPr>
+      <w:r>
+        <w:t>La base de datos envía el evento “ok” a Mesa Examen.</w:t>
+      </w:r>
+    </w:p>
+    <w:p>
+      <w:pPr>
+        <w:pStyle w:val="Prrafodelista"/>
+        <w:numPr>
+          <w:ilvl w:val="1"/>
+          <w:numId w:val="15"/>
+        </w:numPr>
+        <w:jc w:val="both"/>
+      </w:pPr>
+      <w:r>
+        <w:t>Mesa Examen envía el evento “ok” al Manejador Mesas.</w:t>
+      </w:r>
+    </w:p>
+    <w:p>
+      <w:pPr>
+        <w:pStyle w:val="Prrafodelista"/>
+        <w:numPr>
+          <w:ilvl w:val="1"/>
+          <w:numId w:val="15"/>
+        </w:numPr>
+        <w:jc w:val="both"/>
+      </w:pPr>
+      <w:r>
+        <w:t>El Manejador Mesas guarda la mesa de examen en un arreglo de éxito.</w:t>
+      </w:r>
+    </w:p>
+    <w:p>
+      <w:pPr>
+        <w:pStyle w:val="Prrafodelista"/>
+        <w:numPr>
+          <w:ilvl w:val="0"/>
+          <w:numId w:val="15"/>
+        </w:numPr>
+        <w:jc w:val="both"/>
+      </w:pPr>
+      <w:r>
+        <w:t>El Manejador Mesas solicita desplegar Pantalla Resultado Importar Mesas.</w:t>
+      </w:r>
+    </w:p>
+    <w:p>
+      <w:pPr>
+        <w:pStyle w:val="Prrafodelista"/>
+        <w:numPr>
+          <w:ilvl w:val="0"/>
+          <w:numId w:val="15"/>
+        </w:numPr>
+        <w:jc w:val="both"/>
+      </w:pPr>
+      <w:r>
+        <w:t xml:space="preserve">La Pantalla Resultado Importar Mesas se despliega mostrando las mesas de examen que se han guardado correctamente. </w:t>
+      </w:r>
+    </w:p>
+    <w:p>
+      <w:pPr>
+        <w:pStyle w:val="PSI-Ttulo1"/>
+      </w:pPr>
+      <w:bookmarkStart w:id="12" w:name="_Toc228206479"/>
+      <w:bookmarkStart w:id="13" w:name="_Toc234686584"/>
+      <w:bookmarkStart w:id="14" w:name="_Toc257615433"/>
+      <w:proofErr w:type="spellStart"/>
+      <w:r>
+        <w:t>Poscondiciones</w:t>
+      </w:r>
       <w:bookmarkEnd w:id="12"/>
-    </w:p>
-    <w:p>
-      <w:pPr>
-        <w:jc w:val="both"/>
-      </w:pPr>
-      <w:r>
-        <w:t>[Se incluyen la secuencia de acciones realizadas por los actores que intervienen en el Caso de Uso, se usaran, frases cortas, que describan el dialogo entre los actores y el sistema]</w:t>
-      </w:r>
-    </w:p>
-    <w:p>
-      <w:pPr>
-        <w:jc w:val="both"/>
-      </w:pPr>
-    </w:p>
-    <w:p>
-      <w:pPr>
-        <w:pStyle w:val="PSI-Ttulo1"/>
-      </w:pPr>
-      <w:bookmarkStart w:id="13" w:name="_Toc228206479"/>
-      <w:bookmarkStart w:id="14" w:name="_Toc234686584"/>
-      <w:bookmarkStart w:id="15" w:name="_Toc257615433"/>
-      <w:proofErr w:type="spellStart"/>
-      <w:r>
-        <w:t>Poscondiciones</w:t>
-      </w:r>
       <w:bookmarkEnd w:id="13"/>
       <w:bookmarkEnd w:id="14"/>
+      <w:proofErr w:type="spellEnd"/>
+      <w:r>
+        <w:t xml:space="preserve"> </w:t>
+      </w:r>
+    </w:p>
+    <w:p>
+      <w:pPr>
+        <w:jc w:val="both"/>
+      </w:pPr>
+      <w:r>
+        <w:t>[Efectos que de forma inmediata tiene la realización del Caso de Uso sobre el estado del sistema]</w:t>
+      </w:r>
+    </w:p>
+    <w:p>
+      <w:pPr>
+        <w:jc w:val="both"/>
+      </w:pPr>
+      <w:r>
+        <w:rPr>
+          <w:lang w:eastAsia="ar-SA"/>
+        </w:rPr>
+        <w:t>La instancia del caso de uso termina cuando el archivo se ha cargado satisfactoriamente. O bien si no se ha realizado ninguna modificación y seguirán vigentes las mesas cargados anteriormente.</w:t>
+      </w:r>
+    </w:p>
+    <w:p>
+      <w:pPr>
+        <w:pStyle w:val="PSI-Comentario"/>
+      </w:pPr>
+    </w:p>
+    <w:p>
+      <w:pPr>
+        <w:pStyle w:val="PSI-Ttulo1"/>
+      </w:pPr>
+      <w:bookmarkStart w:id="15" w:name="_Toc228206480"/>
+      <w:bookmarkStart w:id="16" w:name="_Toc234686585"/>
+      <w:bookmarkStart w:id="17" w:name="_Toc257615434"/>
+      <w:r>
+        <w:lastRenderedPageBreak/>
+        <w:t>Flujo de Eventos Alternativo</w:t>
+      </w:r>
       <w:bookmarkEnd w:id="15"/>
-      <w:proofErr w:type="spellEnd"/>
-      <w:r>
-        <w:t xml:space="preserve"> </w:t>
-      </w:r>
-    </w:p>
-    <w:p>
-      <w:pPr>
-        <w:jc w:val="both"/>
-      </w:pPr>
-      <w:r>
-        <w:t>[Efectos que de forma inmediata tiene la realización del Caso de Uso sobre el estado del sistema]</w:t>
-      </w:r>
-    </w:p>
-    <w:p>
-      <w:pPr>
-        <w:pStyle w:val="PSI-Comentario"/>
-      </w:pPr>
-    </w:p>
-    <w:p>
-      <w:pPr>
-        <w:pStyle w:val="PSI-Ttulo1"/>
-      </w:pPr>
-      <w:bookmarkStart w:id="16" w:name="_Toc228206480"/>
-      <w:bookmarkStart w:id="17" w:name="_Toc234686585"/>
-      <w:bookmarkStart w:id="18" w:name="_Toc257615434"/>
-      <w:r>
-        <w:t>Flujo de Eventos Alternativo</w:t>
-      </w:r>
       <w:bookmarkEnd w:id="16"/>
       <w:bookmarkEnd w:id="17"/>
+    </w:p>
+    <w:p>
+      <w:pPr>
+        <w:jc w:val="both"/>
+      </w:pPr>
+      <w:r>
+        <w:t xml:space="preserve">[Descripción del flujo alternativo, en </w:t>
+      </w:r>
+      <w:proofErr w:type="spellStart"/>
+      <w:r>
+        <w:t>qu</w:t>
+      </w:r>
+      <w:r>
+        <w:t>e</w:t>
+      </w:r>
+      <w:proofErr w:type="spellEnd"/>
+      <w:r>
+        <w:t xml:space="preserve"> punto se puede producir, qu</w:t>
+      </w:r>
+      <w:r>
+        <w:t>e</w:t>
+      </w:r>
+      <w:r>
+        <w:t xml:space="preserve"> acciones se realizarán, etc.]</w:t>
+      </w:r>
+      <w:r>
+        <w:br/>
+      </w:r>
+    </w:p>
+    <w:p>
+      <w:pPr>
+        <w:pStyle w:val="PSI-Ttulo1"/>
+      </w:pPr>
+      <w:bookmarkStart w:id="18" w:name="_Toc228206481"/>
+      <w:bookmarkStart w:id="19" w:name="_Toc234686586"/>
+      <w:bookmarkStart w:id="20" w:name="_Toc257615435"/>
+      <w:r>
+        <w:t>Diagramas Asociados</w:t>
+      </w:r>
       <w:bookmarkEnd w:id="18"/>
-    </w:p>
-    <w:p>
-      <w:pPr>
-        <w:jc w:val="both"/>
-      </w:pPr>
-      <w:r>
-        <w:t xml:space="preserve">[Descripción del flujo alternativo, en </w:t>
-      </w:r>
-      <w:proofErr w:type="spellStart"/>
-      <w:r>
-        <w:t>qu</w:t>
-      </w:r>
-      <w:r>
-        <w:t>e</w:t>
-      </w:r>
-      <w:proofErr w:type="spellEnd"/>
-      <w:r>
-        <w:t xml:space="preserve"> punto se puede producir, qu</w:t>
-      </w:r>
-      <w:r>
-        <w:t>e</w:t>
-      </w:r>
-      <w:r>
-        <w:t xml:space="preserve"> acciones se realizarán, etc.]</w:t>
-      </w:r>
-      <w:r>
-        <w:br/>
-      </w:r>
-    </w:p>
-    <w:p>
-      <w:pPr>
-        <w:pStyle w:val="PSI-Ttulo1"/>
-      </w:pPr>
-      <w:bookmarkStart w:id="19" w:name="_Toc228206481"/>
-      <w:bookmarkStart w:id="20" w:name="_Toc234686586"/>
-      <w:bookmarkStart w:id="21" w:name="_Toc257615435"/>
-      <w:r>
-        <w:t>Diagramas Asociados</w:t>
-      </w:r>
       <w:bookmarkEnd w:id="19"/>
       <w:bookmarkEnd w:id="20"/>
-      <w:bookmarkEnd w:id="21"/>
     </w:p>
     <w:p>
       <w:pPr>
@@ -1733,12 +2041,11 @@
       <w:pPr>
         <w:pStyle w:val="PSI-Ttulo2"/>
       </w:pPr>
-      <w:bookmarkStart w:id="22" w:name="_Toc257615436"/>
-      <w:r>
-        <w:lastRenderedPageBreak/>
+      <w:bookmarkStart w:id="21" w:name="_Toc257615436"/>
+      <w:r>
         <w:t>Diagrama de Casos de Uso</w:t>
       </w:r>
-      <w:bookmarkEnd w:id="22"/>
+      <w:bookmarkEnd w:id="21"/>
     </w:p>
     <w:p>
       <w:pPr>
@@ -1839,11 +2146,11 @@
       <w:pPr>
         <w:pStyle w:val="PSI-Ttulo2"/>
       </w:pPr>
-      <w:bookmarkStart w:id="23" w:name="_Toc257615437"/>
+      <w:bookmarkStart w:id="22" w:name="_Toc257615437"/>
       <w:r>
         <w:t>Diagrama de Secuencia</w:t>
       </w:r>
-      <w:bookmarkEnd w:id="23"/>
+      <w:bookmarkEnd w:id="22"/>
     </w:p>
     <w:p>
       <w:pPr>
@@ -1882,6 +2189,7 @@
         <w:pStyle w:val="PSI-Normal"/>
         <w:jc w:val="center"/>
       </w:pPr>
+      <w:bookmarkStart w:id="23" w:name="_GoBack"/>
       <w:r>
         <w:rPr>
           <w:noProof/>
@@ -1890,9 +2198,9 @@
         <w:lastRenderedPageBreak/>
         <w:drawing>
           <wp:inline distT="0" distB="0" distL="0" distR="0">
-            <wp:extent cx="5137741" cy="2946377"/>
-            <wp:effectExtent l="19050" t="0" r="5759" b="0"/>
-            <wp:docPr id="2" name="Imagen 4"/>
+            <wp:extent cx="5400040" cy="2691130"/>
+            <wp:effectExtent l="0" t="0" r="0" b="0"/>
+            <wp:docPr id="12" name="Imagen 12"/>
             <wp:cNvGraphicFramePr>
               <a:graphicFrameLocks xmlns:a="http://schemas.openxmlformats.org/drawingml/2006/main" noChangeAspect="1"/>
             </wp:cNvGraphicFramePr>
@@ -1900,33 +2208,29 @@
               <a:graphicData uri="http://schemas.openxmlformats.org/drawingml/2006/picture">
                 <pic:pic xmlns:pic="http://schemas.openxmlformats.org/drawingml/2006/picture">
                   <pic:nvPicPr>
-                    <pic:cNvPr id="0" name="Picture 4"/>
-                    <pic:cNvPicPr>
-                      <a:picLocks noChangeAspect="1" noChangeArrowheads="1"/>
-                    </pic:cNvPicPr>
+                    <pic:cNvPr id="12" name="DS - CU03 - Importar mesas de examen.jpg"/>
+                    <pic:cNvPicPr/>
                   </pic:nvPicPr>
                   <pic:blipFill>
-                    <a:blip r:embed="rId14" cstate="print"/>
-                    <a:srcRect/>
+                    <a:blip r:embed="rId14">
+                      <a:extLst>
+                        <a:ext uri="{28A0092B-C50C-407E-A947-70E740481C1C}">
+                          <a14:useLocalDpi xmlns:a14="http://schemas.microsoft.com/office/drawing/2010/main" val="0"/>
+                        </a:ext>
+                      </a:extLst>
+                    </a:blip>
                     <a:stretch>
                       <a:fillRect/>
                     </a:stretch>
                   </pic:blipFill>
-                  <pic:spPr bwMode="auto">
+                  <pic:spPr>
                     <a:xfrm>
                       <a:off x="0" y="0"/>
-                      <a:ext cx="5148179" cy="2952363"/>
+                      <a:ext cx="5400040" cy="2691130"/>
                     </a:xfrm>
                     <a:prstGeom prst="rect">
                       <a:avLst/>
                     </a:prstGeom>
-                    <a:noFill/>
-                    <a:ln w="9525">
-                      <a:noFill/>
-                      <a:miter lim="800000"/>
-                      <a:headEnd/>
-                      <a:tailEnd/>
-                    </a:ln>
                   </pic:spPr>
                 </pic:pic>
               </a:graphicData>
@@ -1934,6 +2238,7 @@
           </wp:inline>
         </w:drawing>
       </w:r>
+      <w:bookmarkEnd w:id="23"/>
     </w:p>
     <w:p>
       <w:pPr>
@@ -2427,7 +2732,7 @@
             <w:rFonts w:asciiTheme="majorHAnsi" w:hAnsiTheme="majorHAnsi" w:cstheme="majorHAnsi"/>
             <w:noProof/>
           </w:rPr>
-          <w:t>8</w:t>
+          <w:t>6</w:t>
         </w:r>
         <w:r>
           <w:rPr>
@@ -3444,6 +3749,184 @@
     </w:lvl>
   </w:abstractNum>
   <w:abstractNum w:abstractNumId="6" w15:restartNumberingAfterBreak="0">
+    <w:nsid w:val="46D8145F"/>
+    <w:multiLevelType w:val="hybridMultilevel"/>
+    <w:tmpl w:val="7B9C8280"/>
+    <w:lvl w:ilvl="0" w:tplc="2C0A000F">
+      <w:start w:val="1"/>
+      <w:numFmt w:val="decimal"/>
+      <w:lvlText w:val="%1."/>
+      <w:lvlJc w:val="left"/>
+      <w:pPr>
+        <w:ind w:left="720" w:hanging="360"/>
+      </w:pPr>
+      <w:rPr>
+        <w:rFonts w:hint="default"/>
+      </w:rPr>
+    </w:lvl>
+    <w:lvl w:ilvl="1" w:tplc="2C0A0019" w:tentative="1">
+      <w:start w:val="1"/>
+      <w:numFmt w:val="lowerLetter"/>
+      <w:lvlText w:val="%2."/>
+      <w:lvlJc w:val="left"/>
+      <w:pPr>
+        <w:ind w:left="1440" w:hanging="360"/>
+      </w:pPr>
+    </w:lvl>
+    <w:lvl w:ilvl="2" w:tplc="2C0A001B" w:tentative="1">
+      <w:start w:val="1"/>
+      <w:numFmt w:val="lowerRoman"/>
+      <w:lvlText w:val="%3."/>
+      <w:lvlJc w:val="right"/>
+      <w:pPr>
+        <w:ind w:left="2160" w:hanging="180"/>
+      </w:pPr>
+    </w:lvl>
+    <w:lvl w:ilvl="3" w:tplc="2C0A000F" w:tentative="1">
+      <w:start w:val="1"/>
+      <w:numFmt w:val="decimal"/>
+      <w:lvlText w:val="%4."/>
+      <w:lvlJc w:val="left"/>
+      <w:pPr>
+        <w:ind w:left="2880" w:hanging="360"/>
+      </w:pPr>
+    </w:lvl>
+    <w:lvl w:ilvl="4" w:tplc="2C0A0019" w:tentative="1">
+      <w:start w:val="1"/>
+      <w:numFmt w:val="lowerLetter"/>
+      <w:lvlText w:val="%5."/>
+      <w:lvlJc w:val="left"/>
+      <w:pPr>
+        <w:ind w:left="3600" w:hanging="360"/>
+      </w:pPr>
+    </w:lvl>
+    <w:lvl w:ilvl="5" w:tplc="2C0A001B" w:tentative="1">
+      <w:start w:val="1"/>
+      <w:numFmt w:val="lowerRoman"/>
+      <w:lvlText w:val="%6."/>
+      <w:lvlJc w:val="right"/>
+      <w:pPr>
+        <w:ind w:left="4320" w:hanging="180"/>
+      </w:pPr>
+    </w:lvl>
+    <w:lvl w:ilvl="6" w:tplc="2C0A000F" w:tentative="1">
+      <w:start w:val="1"/>
+      <w:numFmt w:val="decimal"/>
+      <w:lvlText w:val="%7."/>
+      <w:lvlJc w:val="left"/>
+      <w:pPr>
+        <w:ind w:left="5040" w:hanging="360"/>
+      </w:pPr>
+    </w:lvl>
+    <w:lvl w:ilvl="7" w:tplc="2C0A0019" w:tentative="1">
+      <w:start w:val="1"/>
+      <w:numFmt w:val="lowerLetter"/>
+      <w:lvlText w:val="%8."/>
+      <w:lvlJc w:val="left"/>
+      <w:pPr>
+        <w:ind w:left="5760" w:hanging="360"/>
+      </w:pPr>
+    </w:lvl>
+    <w:lvl w:ilvl="8" w:tplc="2C0A001B" w:tentative="1">
+      <w:start w:val="1"/>
+      <w:numFmt w:val="lowerRoman"/>
+      <w:lvlText w:val="%9."/>
+      <w:lvlJc w:val="right"/>
+      <w:pPr>
+        <w:ind w:left="6480" w:hanging="180"/>
+      </w:pPr>
+    </w:lvl>
+  </w:abstractNum>
+  <w:abstractNum w:abstractNumId="7" w15:restartNumberingAfterBreak="0">
+    <w:nsid w:val="472A61DB"/>
+    <w:multiLevelType w:val="hybridMultilevel"/>
+    <w:tmpl w:val="4FA61FFA"/>
+    <w:lvl w:ilvl="0" w:tplc="2C0A000F">
+      <w:start w:val="1"/>
+      <w:numFmt w:val="decimal"/>
+      <w:lvlText w:val="%1."/>
+      <w:lvlJc w:val="left"/>
+      <w:pPr>
+        <w:ind w:left="720" w:hanging="360"/>
+      </w:pPr>
+      <w:rPr>
+        <w:rFonts w:hint="default"/>
+      </w:rPr>
+    </w:lvl>
+    <w:lvl w:ilvl="1" w:tplc="2C0A0019" w:tentative="1">
+      <w:start w:val="1"/>
+      <w:numFmt w:val="lowerLetter"/>
+      <w:lvlText w:val="%2."/>
+      <w:lvlJc w:val="left"/>
+      <w:pPr>
+        <w:ind w:left="1440" w:hanging="360"/>
+      </w:pPr>
+    </w:lvl>
+    <w:lvl w:ilvl="2" w:tplc="2C0A001B" w:tentative="1">
+      <w:start w:val="1"/>
+      <w:numFmt w:val="lowerRoman"/>
+      <w:lvlText w:val="%3."/>
+      <w:lvlJc w:val="right"/>
+      <w:pPr>
+        <w:ind w:left="2160" w:hanging="180"/>
+      </w:pPr>
+    </w:lvl>
+    <w:lvl w:ilvl="3" w:tplc="2C0A000F" w:tentative="1">
+      <w:start w:val="1"/>
+      <w:numFmt w:val="decimal"/>
+      <w:lvlText w:val="%4."/>
+      <w:lvlJc w:val="left"/>
+      <w:pPr>
+        <w:ind w:left="2880" w:hanging="360"/>
+      </w:pPr>
+    </w:lvl>
+    <w:lvl w:ilvl="4" w:tplc="2C0A0019" w:tentative="1">
+      <w:start w:val="1"/>
+      <w:numFmt w:val="lowerLetter"/>
+      <w:lvlText w:val="%5."/>
+      <w:lvlJc w:val="left"/>
+      <w:pPr>
+        <w:ind w:left="3600" w:hanging="360"/>
+      </w:pPr>
+    </w:lvl>
+    <w:lvl w:ilvl="5" w:tplc="2C0A001B" w:tentative="1">
+      <w:start w:val="1"/>
+      <w:numFmt w:val="lowerRoman"/>
+      <w:lvlText w:val="%6."/>
+      <w:lvlJc w:val="right"/>
+      <w:pPr>
+        <w:ind w:left="4320" w:hanging="180"/>
+      </w:pPr>
+    </w:lvl>
+    <w:lvl w:ilvl="6" w:tplc="2C0A000F" w:tentative="1">
+      <w:start w:val="1"/>
+      <w:numFmt w:val="decimal"/>
+      <w:lvlText w:val="%7."/>
+      <w:lvlJc w:val="left"/>
+      <w:pPr>
+        <w:ind w:left="5040" w:hanging="360"/>
+      </w:pPr>
+    </w:lvl>
+    <w:lvl w:ilvl="7" w:tplc="2C0A0019" w:tentative="1">
+      <w:start w:val="1"/>
+      <w:numFmt w:val="lowerLetter"/>
+      <w:lvlText w:val="%8."/>
+      <w:lvlJc w:val="left"/>
+      <w:pPr>
+        <w:ind w:left="5760" w:hanging="360"/>
+      </w:pPr>
+    </w:lvl>
+    <w:lvl w:ilvl="8" w:tplc="2C0A001B" w:tentative="1">
+      <w:start w:val="1"/>
+      <w:numFmt w:val="lowerRoman"/>
+      <w:lvlText w:val="%9."/>
+      <w:lvlJc w:val="right"/>
+      <w:pPr>
+        <w:ind w:left="6480" w:hanging="180"/>
+      </w:pPr>
+    </w:lvl>
+  </w:abstractNum>
+  <w:abstractNum w:abstractNumId="8" w15:restartNumberingAfterBreak="0">
     <w:nsid w:val="487036EC"/>
     <w:multiLevelType w:val="hybridMultilevel"/>
     <w:tmpl w:val="BDFE724A"/>
@@ -3529,7 +4012,7 @@
       </w:pPr>
     </w:lvl>
   </w:abstractNum>
-  <w:abstractNum w:abstractNumId="7" w15:restartNumberingAfterBreak="0">
+  <w:abstractNum w:abstractNumId="9" w15:restartNumberingAfterBreak="0">
     <w:nsid w:val="52D90BB8"/>
     <w:multiLevelType w:val="hybridMultilevel"/>
     <w:tmpl w:val="1D2461DE"/>
@@ -3643,7 +4126,96 @@
       </w:rPr>
     </w:lvl>
   </w:abstractNum>
-  <w:abstractNum w:abstractNumId="8" w15:restartNumberingAfterBreak="0">
+  <w:abstractNum w:abstractNumId="10" w15:restartNumberingAfterBreak="0">
+    <w:nsid w:val="58377E9D"/>
+    <w:multiLevelType w:val="hybridMultilevel"/>
+    <w:tmpl w:val="AFCC9FAA"/>
+    <w:lvl w:ilvl="0" w:tplc="2C0A000F">
+      <w:start w:val="1"/>
+      <w:numFmt w:val="decimal"/>
+      <w:lvlText w:val="%1."/>
+      <w:lvlJc w:val="left"/>
+      <w:pPr>
+        <w:ind w:left="720" w:hanging="360"/>
+      </w:pPr>
+      <w:rPr>
+        <w:rFonts w:hint="default"/>
+      </w:rPr>
+    </w:lvl>
+    <w:lvl w:ilvl="1" w:tplc="2C0A0019">
+      <w:start w:val="1"/>
+      <w:numFmt w:val="lowerLetter"/>
+      <w:lvlText w:val="%2."/>
+      <w:lvlJc w:val="left"/>
+      <w:pPr>
+        <w:ind w:left="1440" w:hanging="360"/>
+      </w:pPr>
+    </w:lvl>
+    <w:lvl w:ilvl="2" w:tplc="2C0A001B" w:tentative="1">
+      <w:start w:val="1"/>
+      <w:numFmt w:val="lowerRoman"/>
+      <w:lvlText w:val="%3."/>
+      <w:lvlJc w:val="right"/>
+      <w:pPr>
+        <w:ind w:left="2160" w:hanging="180"/>
+      </w:pPr>
+    </w:lvl>
+    <w:lvl w:ilvl="3" w:tplc="2C0A000F" w:tentative="1">
+      <w:start w:val="1"/>
+      <w:numFmt w:val="decimal"/>
+      <w:lvlText w:val="%4."/>
+      <w:lvlJc w:val="left"/>
+      <w:pPr>
+        <w:ind w:left="2880" w:hanging="360"/>
+      </w:pPr>
+    </w:lvl>
+    <w:lvl w:ilvl="4" w:tplc="2C0A0019" w:tentative="1">
+      <w:start w:val="1"/>
+      <w:numFmt w:val="lowerLetter"/>
+      <w:lvlText w:val="%5."/>
+      <w:lvlJc w:val="left"/>
+      <w:pPr>
+        <w:ind w:left="3600" w:hanging="360"/>
+      </w:pPr>
+    </w:lvl>
+    <w:lvl w:ilvl="5" w:tplc="2C0A001B" w:tentative="1">
+      <w:start w:val="1"/>
+      <w:numFmt w:val="lowerRoman"/>
+      <w:lvlText w:val="%6."/>
+      <w:lvlJc w:val="right"/>
+      <w:pPr>
+        <w:ind w:left="4320" w:hanging="180"/>
+      </w:pPr>
+    </w:lvl>
+    <w:lvl w:ilvl="6" w:tplc="2C0A000F" w:tentative="1">
+      <w:start w:val="1"/>
+      <w:numFmt w:val="decimal"/>
+      <w:lvlText w:val="%7."/>
+      <w:lvlJc w:val="left"/>
+      <w:pPr>
+        <w:ind w:left="5040" w:hanging="360"/>
+      </w:pPr>
+    </w:lvl>
+    <w:lvl w:ilvl="7" w:tplc="2C0A0019" w:tentative="1">
+      <w:start w:val="1"/>
+      <w:numFmt w:val="lowerLetter"/>
+      <w:lvlText w:val="%8."/>
+      <w:lvlJc w:val="left"/>
+      <w:pPr>
+        <w:ind w:left="5760" w:hanging="360"/>
+      </w:pPr>
+    </w:lvl>
+    <w:lvl w:ilvl="8" w:tplc="2C0A001B" w:tentative="1">
+      <w:start w:val="1"/>
+      <w:numFmt w:val="lowerRoman"/>
+      <w:lvlText w:val="%9."/>
+      <w:lvlJc w:val="right"/>
+      <w:pPr>
+        <w:ind w:left="6480" w:hanging="180"/>
+      </w:pPr>
+    </w:lvl>
+  </w:abstractNum>
+  <w:abstractNum w:abstractNumId="11" w15:restartNumberingAfterBreak="0">
     <w:nsid w:val="708E589C"/>
     <w:multiLevelType w:val="multilevel"/>
     <w:tmpl w:val="381042DE"/>
@@ -3783,7 +4355,7 @@
       </w:rPr>
     </w:lvl>
   </w:abstractNum>
-  <w:abstractNum w:abstractNumId="9" w15:restartNumberingAfterBreak="0">
+  <w:abstractNum w:abstractNumId="12" w15:restartNumberingAfterBreak="0">
     <w:nsid w:val="7DD64906"/>
     <w:multiLevelType w:val="hybridMultilevel"/>
     <w:tmpl w:val="795E7434"/>
@@ -3901,13 +4473,13 @@
     <w:abstractNumId w:val="5"/>
   </w:num>
   <w:num w:numId="2">
-    <w:abstractNumId w:val="6"/>
+    <w:abstractNumId w:val="8"/>
   </w:num>
   <w:num w:numId="3">
-    <w:abstractNumId w:val="6"/>
+    <w:abstractNumId w:val="8"/>
   </w:num>
   <w:num w:numId="4">
-    <w:abstractNumId w:val="6"/>
+    <w:abstractNumId w:val="8"/>
   </w:num>
   <w:num w:numId="5">
     <w:abstractNumId w:val="1"/>
@@ -3922,16 +4494,25 @@
     <w:abstractNumId w:val="0"/>
   </w:num>
   <w:num w:numId="9">
-    <w:abstractNumId w:val="8"/>
+    <w:abstractNumId w:val="11"/>
   </w:num>
   <w:num w:numId="10">
-    <w:abstractNumId w:val="9"/>
+    <w:abstractNumId w:val="12"/>
   </w:num>
   <w:num w:numId="11">
     <w:abstractNumId w:val="4"/>
   </w:num>
   <w:num w:numId="12">
+    <w:abstractNumId w:val="9"/>
+  </w:num>
+  <w:num w:numId="13">
     <w:abstractNumId w:val="7"/>
+  </w:num>
+  <w:num w:numId="14">
+    <w:abstractNumId w:val="6"/>
+  </w:num>
+  <w:num w:numId="15">
+    <w:abstractNumId w:val="10"/>
   </w:num>
 </w:numbering>
 </file>
@@ -5055,6 +5636,17 @@
       </w:numPr>
     </w:pPr>
   </w:style>
+  <w:style w:type="paragraph" w:styleId="Prrafodelista">
+    <w:name w:val="List Paragraph"/>
+    <w:basedOn w:val="Normal"/>
+    <w:uiPriority w:val="34"/>
+    <w:qFormat/>
+    <w:rsid w:val="00785DBB"/>
+    <w:pPr>
+      <w:ind w:left="720"/>
+      <w:contextualSpacing/>
+    </w:pPr>
+  </w:style>
 </w:styles>
 </file>
 
@@ -5365,7 +5957,7 @@
 </file>
 
 <file path=customXml/itemProps2.xml><?xml version="1.0" encoding="utf-8"?>
-<ds:datastoreItem xmlns:ds="http://schemas.openxmlformats.org/officeDocument/2006/customXml" ds:itemID="{CFC548B0-9735-499F-92E3-07202A90FD3E}">
+<ds:datastoreItem xmlns:ds="http://schemas.openxmlformats.org/officeDocument/2006/customXml" ds:itemID="{2212E478-33E8-4A2F-9BDB-2BD90F8A04BF}">
   <ds:schemaRefs>
     <ds:schemaRef ds:uri="http://schemas.openxmlformats.org/officeDocument/2006/bibliography"/>
   </ds:schemaRefs>

</xml_diff>